<commit_message>
working on scopeManager - in progress...
</commit_message>
<xml_diff>
--- a/test/res/loop template.docx
+++ b/test/res/loop template.docx
@@ -7,28 +7,44 @@
         <w:bidi w:val="0"/>
       </w:pPr>
       <w:r>
-        <w:t>{#loop_prop}</w:t>
-      </w:r>
-    </w:p>
-    <w:p>
-      <w:pPr>
-        <w:bidi w:val="0"/>
-      </w:pPr>
-      <w:r>
-        <w:t>{simple_prop}</w:t>
+        <w:t>{#</w:t>
+      </w:r>
+      <w:proofErr w:type="spellStart"/>
+      <w:r>
+        <w:t>loop_</w:t>
+      </w:r>
+      <w:proofErr w:type="gramStart"/>
+      <w:r>
+        <w:t>prop</w:t>
+      </w:r>
+      <w:proofErr w:type="spellEnd"/>
+      <w:r>
+        <w:t>}{</w:t>
+      </w:r>
+      <w:proofErr w:type="spellStart"/>
+      <w:proofErr w:type="gramEnd"/>
+      <w:r>
+        <w:t>simple_prop</w:t>
+      </w:r>
+      <w:proofErr w:type="spellEnd"/>
+      <w:r>
+        <w:t>}</w:t>
       </w:r>
       <w:r>
         <w:t>!</w:t>
       </w:r>
       <w:bookmarkStart w:id="0" w:name="_GoBack"/>
       <w:bookmarkEnd w:id="0"/>
-    </w:p>
-    <w:p>
-      <w:pPr>
-        <w:bidi w:val="0"/>
-      </w:pPr>
-      <w:r>
-        <w:t>{/loop_prop}</w:t>
+      <w:r>
+        <w:t>{/</w:t>
+      </w:r>
+      <w:proofErr w:type="spellStart"/>
+      <w:r>
+        <w:t>loop_prop</w:t>
+      </w:r>
+      <w:proofErr w:type="spellEnd"/>
+      <w:r>
+        <w:t>}</w:t>
       </w:r>
     </w:p>
     <w:sectPr>
@@ -774,7 +790,7 @@
 </file>
 
 <file path=customXml/itemProps1.xml><?xml version="1.0" encoding="utf-8"?>
-<ds:datastoreItem xmlns:ds="http://schemas.openxmlformats.org/officeDocument/2006/customXml" ds:itemID="{AE71BA79-02FE-4775-A313-9A4FD5B42854}">
+<ds:datastoreItem xmlns:ds="http://schemas.openxmlformats.org/officeDocument/2006/customXml" ds:itemID="{321A0289-F817-457D-98E3-9E5AFA72D908}">
   <ds:schemaRefs>
     <ds:schemaRef ds:uri="http://schemas.openxmlformats.org/officeDocument/2006/bibliography"/>
   </ds:schemaRefs>

</xml_diff>